<commit_message>
Filling Docs strings, completing rapport.txt
</commit_message>
<xml_diff>
--- a/Rapport Projet Programmation L3 S5 MIASHS 2014.docx
+++ b/Rapport Projet Programmation L3 S5 MIASHS 2014.docx
@@ -15,61 +15,21 @@
         <w:pStyle w:val="Sous-titre"/>
       </w:pPr>
       <w:r>
-        <w:t xml:space="preserve">Elias </w:t>
-      </w:r>
-      <w:proofErr w:type="spellStart"/>
-      <w:r>
-        <w:t>Rhouzlane</w:t>
-      </w:r>
-      <w:proofErr w:type="spellEnd"/>
-      <w:r>
-        <w:t>, Seurin Mathieu</w:t>
+        <w:t>Elias Rhouzlane, Seurin Mathieu</w:t>
       </w:r>
     </w:p>
     <w:p/>
     <w:p>
       <w:r>
-        <w:t>Ce jeu de ‘</w:t>
-      </w:r>
-      <w:proofErr w:type="spellStart"/>
-      <w:r>
-        <w:t>SameGame</w:t>
-      </w:r>
-      <w:proofErr w:type="spellEnd"/>
-      <w:r>
-        <w:t>’ est grandement inspiré par le</w:t>
-      </w:r>
-      <w:r>
-        <w:t xml:space="preserve"> mode 2 </w:t>
-      </w:r>
-      <w:proofErr w:type="spellStart"/>
-      <w:r>
-        <w:t>joureurs</w:t>
-      </w:r>
-      <w:proofErr w:type="spellEnd"/>
-      <w:r>
-        <w:t xml:space="preserve"> du</w:t>
-      </w:r>
-      <w:r>
-        <w:t xml:space="preserve"> jeu </w:t>
-      </w:r>
-      <w:proofErr w:type="spellStart"/>
-      <w:r>
-        <w:t>Pokemon</w:t>
-      </w:r>
-      <w:proofErr w:type="spellEnd"/>
-      <w:r>
-        <w:t xml:space="preserve"> Puzzle Challenge sur </w:t>
-      </w:r>
-      <w:proofErr w:type="spellStart"/>
-      <w:r>
-        <w:t>GameBoy</w:t>
-      </w:r>
-      <w:proofErr w:type="spellEnd"/>
-      <w:r>
-        <w:t xml:space="preserve"> (Jouable </w:t>
-      </w:r>
-      <w:hyperlink r:id="rId4" w:history="1">
+        <w:t>Ce jeu de ‘SameGame’ est grandement inspiré par le</w:t>
+      </w:r>
+      <w:r>
+        <w:t xml:space="preserve"> mode 2 joureurs du</w:t>
+      </w:r>
+      <w:r>
+        <w:t xml:space="preserve"> jeu Pokemon Puzzle Challenge sur GameBoy (Jouable </w:t>
+      </w:r>
+      <w:hyperlink r:id="rId5" w:history="1">
         <w:r>
           <w:rPr>
             <w:rStyle w:val="Lienhypertexte"/>
@@ -97,39 +57,46 @@
       <w:r>
         <w:t>Ainsi le jeu a été pensé dans ce sens et donc beaucoup de choix ont été fait en prévision de l’implémentation des fonctionnalités du jeu d’origine</w:t>
       </w:r>
+      <w:r>
+        <w:t>. C’est pour cela que certains choix peuvent sembler étranges ou inadaptés, mais c’était en prévision de l’implémentation de fonctionnalités plus avancés.</w:t>
+      </w:r>
+    </w:p>
+    <w:p/>
+    <w:p>
+      <w:r>
+        <w:t>Les objectifs atteints : (à compléter à mort)</w:t>
+      </w:r>
       <w:bookmarkStart w:id="0" w:name="_GoBack"/>
       <w:bookmarkEnd w:id="0"/>
     </w:p>
     <w:p>
-      <w:r>
-        <w:t xml:space="preserve">Pas mal de choses avaient été pensé en avance pour </w:t>
-      </w:r>
-    </w:p>
-    <w:p>
-      <w:r>
-        <w:t>En vrac à organiser :</w:t>
+      <w:pPr>
+        <w:pStyle w:val="Paragraphedeliste"/>
+        <w:numPr>
+          <w:ilvl w:val="0"/>
+          <w:numId w:val="1"/>
+        </w:numPr>
+      </w:pPr>
+      <w:r>
+        <w:t xml:space="preserve">Avoir un menu avec des effets simples </w:t>
+      </w:r>
+      <w:r>
+        <w:t xml:space="preserve"> </w:t>
       </w:r>
     </w:p>
     <w:p/>
     <w:p>
       <w:r>
-        <w:t xml:space="preserve">Pourquoi le choix du </w:t>
-      </w:r>
-      <w:proofErr w:type="spellStart"/>
-      <w:r>
-        <w:t>hidden</w:t>
-      </w:r>
-      <w:proofErr w:type="spellEnd"/>
-      <w:r>
-        <w:t xml:space="preserve"> </w:t>
-      </w:r>
-      <w:proofErr w:type="spellStart"/>
-      <w:r>
-        <w:t>row</w:t>
-      </w:r>
-      <w:proofErr w:type="spellEnd"/>
-      <w:r>
-        <w:t xml:space="preserve"> ? </w:t>
+        <w:t>Choix e</w:t>
+      </w:r>
+      <w:r>
+        <w:t>n vrac à organiser :</w:t>
+      </w:r>
+    </w:p>
+    <w:p/>
+    <w:p>
+      <w:r>
+        <w:t xml:space="preserve">Pourquoi le choix du hidden row ? </w:t>
       </w:r>
     </w:p>
     <w:p/>
@@ -141,6 +108,126 @@
     </w:sectPr>
   </w:body>
 </w:document>
+</file>
+
+<file path=word/numbering.xml><?xml version="1.0" encoding="utf-8"?>
+<w:numbering xmlns:wpc="http://schemas.microsoft.com/office/word/2010/wordprocessingCanvas" xmlns:mc="http://schemas.openxmlformats.org/markup-compatibility/2006" xmlns:o="urn:schemas-microsoft-com:office:office" xmlns:r="http://schemas.openxmlformats.org/officeDocument/2006/relationships" xmlns:m="http://schemas.openxmlformats.org/officeDocument/2006/math" xmlns:v="urn:schemas-microsoft-com:vml" xmlns:wp14="http://schemas.microsoft.com/office/word/2010/wordprocessingDrawing" xmlns:wp="http://schemas.openxmlformats.org/drawingml/2006/wordprocessingDrawing" xmlns:w10="urn:schemas-microsoft-com:office:word" xmlns:w="http://schemas.openxmlformats.org/wordprocessingml/2006/main" xmlns:w14="http://schemas.microsoft.com/office/word/2010/wordml" xmlns:w15="http://schemas.microsoft.com/office/word/2012/wordml" xmlns:wpg="http://schemas.microsoft.com/office/word/2010/wordprocessingGroup" xmlns:wpi="http://schemas.microsoft.com/office/word/2010/wordprocessingInk" xmlns:wne="http://schemas.microsoft.com/office/word/2006/wordml" xmlns:wps="http://schemas.microsoft.com/office/word/2010/wordprocessingShape" mc:Ignorable="w14 w15 wp14">
+  <w:abstractNum w:abstractNumId="0">
+    <w:nsid w:val="454E0C2D"/>
+    <w:multiLevelType w:val="hybridMultilevel"/>
+    <w:tmpl w:val="C52EEB38"/>
+    <w:lvl w:ilvl="0" w:tplc="F4F63CB8">
+      <w:numFmt w:val="bullet"/>
+      <w:lvlText w:val="-"/>
+      <w:lvlJc w:val="left"/>
+      <w:pPr>
+        <w:ind w:left="720" w:hanging="360"/>
+      </w:pPr>
+      <w:rPr>
+        <w:rFonts w:ascii="Calibri" w:eastAsiaTheme="minorHAnsi" w:hAnsi="Calibri" w:cstheme="minorBidi" w:hint="default"/>
+      </w:rPr>
+    </w:lvl>
+    <w:lvl w:ilvl="1" w:tplc="040C0003" w:tentative="1">
+      <w:start w:val="1"/>
+      <w:numFmt w:val="bullet"/>
+      <w:lvlText w:val="o"/>
+      <w:lvlJc w:val="left"/>
+      <w:pPr>
+        <w:ind w:left="1440" w:hanging="360"/>
+      </w:pPr>
+      <w:rPr>
+        <w:rFonts w:ascii="Courier New" w:hAnsi="Courier New" w:cs="Courier New" w:hint="default"/>
+      </w:rPr>
+    </w:lvl>
+    <w:lvl w:ilvl="2" w:tplc="040C0005" w:tentative="1">
+      <w:start w:val="1"/>
+      <w:numFmt w:val="bullet"/>
+      <w:lvlText w:val=""/>
+      <w:lvlJc w:val="left"/>
+      <w:pPr>
+        <w:ind w:left="2160" w:hanging="360"/>
+      </w:pPr>
+      <w:rPr>
+        <w:rFonts w:ascii="Wingdings" w:hAnsi="Wingdings" w:hint="default"/>
+      </w:rPr>
+    </w:lvl>
+    <w:lvl w:ilvl="3" w:tplc="040C0001" w:tentative="1">
+      <w:start w:val="1"/>
+      <w:numFmt w:val="bullet"/>
+      <w:lvlText w:val=""/>
+      <w:lvlJc w:val="left"/>
+      <w:pPr>
+        <w:ind w:left="2880" w:hanging="360"/>
+      </w:pPr>
+      <w:rPr>
+        <w:rFonts w:ascii="Symbol" w:hAnsi="Symbol" w:hint="default"/>
+      </w:rPr>
+    </w:lvl>
+    <w:lvl w:ilvl="4" w:tplc="040C0003" w:tentative="1">
+      <w:start w:val="1"/>
+      <w:numFmt w:val="bullet"/>
+      <w:lvlText w:val="o"/>
+      <w:lvlJc w:val="left"/>
+      <w:pPr>
+        <w:ind w:left="3600" w:hanging="360"/>
+      </w:pPr>
+      <w:rPr>
+        <w:rFonts w:ascii="Courier New" w:hAnsi="Courier New" w:cs="Courier New" w:hint="default"/>
+      </w:rPr>
+    </w:lvl>
+    <w:lvl w:ilvl="5" w:tplc="040C0005" w:tentative="1">
+      <w:start w:val="1"/>
+      <w:numFmt w:val="bullet"/>
+      <w:lvlText w:val=""/>
+      <w:lvlJc w:val="left"/>
+      <w:pPr>
+        <w:ind w:left="4320" w:hanging="360"/>
+      </w:pPr>
+      <w:rPr>
+        <w:rFonts w:ascii="Wingdings" w:hAnsi="Wingdings" w:hint="default"/>
+      </w:rPr>
+    </w:lvl>
+    <w:lvl w:ilvl="6" w:tplc="040C0001" w:tentative="1">
+      <w:start w:val="1"/>
+      <w:numFmt w:val="bullet"/>
+      <w:lvlText w:val=""/>
+      <w:lvlJc w:val="left"/>
+      <w:pPr>
+        <w:ind w:left="5040" w:hanging="360"/>
+      </w:pPr>
+      <w:rPr>
+        <w:rFonts w:ascii="Symbol" w:hAnsi="Symbol" w:hint="default"/>
+      </w:rPr>
+    </w:lvl>
+    <w:lvl w:ilvl="7" w:tplc="040C0003" w:tentative="1">
+      <w:start w:val="1"/>
+      <w:numFmt w:val="bullet"/>
+      <w:lvlText w:val="o"/>
+      <w:lvlJc w:val="left"/>
+      <w:pPr>
+        <w:ind w:left="5760" w:hanging="360"/>
+      </w:pPr>
+      <w:rPr>
+        <w:rFonts w:ascii="Courier New" w:hAnsi="Courier New" w:cs="Courier New" w:hint="default"/>
+      </w:rPr>
+    </w:lvl>
+    <w:lvl w:ilvl="8" w:tplc="040C0005" w:tentative="1">
+      <w:start w:val="1"/>
+      <w:numFmt w:val="bullet"/>
+      <w:lvlText w:val=""/>
+      <w:lvlJc w:val="left"/>
+      <w:pPr>
+        <w:ind w:left="6480" w:hanging="360"/>
+      </w:pPr>
+      <w:rPr>
+        <w:rFonts w:ascii="Wingdings" w:hAnsi="Wingdings" w:hint="default"/>
+      </w:rPr>
+    </w:lvl>
+  </w:abstractNum>
+  <w:num w:numId="1">
+    <w:abstractNumId w:val="0"/>
+  </w:num>
+</w:numbering>
 </file>
 
 <file path=word/styles.xml><?xml version="1.0" encoding="utf-8"?>
@@ -652,6 +739,17 @@
       <w:u w:val="single"/>
     </w:rPr>
   </w:style>
+  <w:style w:type="paragraph" w:styleId="Paragraphedeliste">
+    <w:name w:val="List Paragraph"/>
+    <w:basedOn w:val="Normal"/>
+    <w:uiPriority w:val="34"/>
+    <w:qFormat/>
+    <w:rsid w:val="00ED578A"/>
+    <w:pPr>
+      <w:ind w:left="720"/>
+      <w:contextualSpacing/>
+    </w:pPr>
+  </w:style>
 </w:styles>
 </file>
 

</xml_diff>